<commit_message>
SOLID thought process - OnlineShop parts 1-3
</commit_message>
<xml_diff>
--- a/solid-checklist.docx
+++ b/solid-checklist.docx
@@ -443,10 +443,10 @@
         <w:tblLook w:val="04A0" w:firstRow="1" w:lastRow="0" w:firstColumn="1" w:lastColumn="0" w:noHBand="0" w:noVBand="1"/>
       </w:tblPr>
       <w:tblGrid>
-        <w:gridCol w:w="934"/>
-        <w:gridCol w:w="4389"/>
-        <w:gridCol w:w="1080"/>
-        <w:gridCol w:w="2633"/>
+        <w:gridCol w:w="1058"/>
+        <w:gridCol w:w="4229"/>
+        <w:gridCol w:w="1205"/>
+        <w:gridCol w:w="2544"/>
       </w:tblGrid>
       <w:tr>
         <w:trPr>
@@ -454,7 +454,7 @@
         </w:trPr>
         <w:tc>
           <w:tcPr>
-            <w:tcW w:w="9242" w:type="dxa"/>
+            <w:tcW w:w="9036" w:type="dxa"/>
             <w:gridSpan w:val="4"/>
             <w:tcMar>
               <w:left w:w="0" w:type="dxa"/>
@@ -516,6 +516,19 @@
                     </w:rPr>
                     <w:t xml:space="preserve">PROJECT: </w:t>
                   </w:r>
+                  <w:proofErr w:type="spellStart"/>
+                  <w:r>
+                    <w:rPr>
+                      <w:rFonts w:ascii="Courier New" w:hAnsi="Courier New" w:cs="Courier New"/>
+                      <w:b/>
+                      <w:bCs/>
+                      <w:color w:val="385623" w:themeColor="accent6" w:themeShade="80"/>
+                      <w:sz w:val="24"/>
+                      <w:szCs w:val="24"/>
+                    </w:rPr>
+                    <w:t>OnlineShop</w:t>
+                  </w:r>
+                  <w:proofErr w:type="spellEnd"/>
                 </w:p>
               </w:tc>
               <w:tc>
@@ -544,8 +557,32 @@
                       <w:sz w:val="24"/>
                       <w:szCs w:val="24"/>
                     </w:rPr>
-                    <w:t>CLASS:</w:t>
+                    <w:t>CLASS</w:t>
                   </w:r>
+                  <w:r>
+                    <w:rPr>
+                      <w:rFonts w:ascii="Courier New" w:hAnsi="Courier New" w:cs="Courier New"/>
+                      <w:b/>
+                      <w:bCs/>
+                      <w:color w:val="385623" w:themeColor="accent6" w:themeShade="80"/>
+                      <w:sz w:val="24"/>
+                      <w:szCs w:val="24"/>
+                    </w:rPr>
+                    <w:t>(I)</w:t>
+                  </w:r>
+                  <w:proofErr w:type="spellStart"/>
+                  <w:r>
+                    <w:rPr>
+                      <w:rFonts w:ascii="Courier New" w:hAnsi="Courier New" w:cs="Courier New"/>
+                      <w:b/>
+                      <w:bCs/>
+                      <w:color w:val="385623" w:themeColor="accent6" w:themeShade="80"/>
+                      <w:sz w:val="24"/>
+                      <w:szCs w:val="24"/>
+                    </w:rPr>
+                    <w:t>OnlineShop</w:t>
+                  </w:r>
+                  <w:proofErr w:type="spellEnd"/>
                 </w:p>
               </w:tc>
               <w:tc>
@@ -600,7 +637,7 @@
         </w:trPr>
         <w:tc>
           <w:tcPr>
-            <w:tcW w:w="871" w:type="dxa"/>
+            <w:tcW w:w="1031" w:type="dxa"/>
             <w:tcMar>
               <w:left w:w="0" w:type="dxa"/>
               <w:right w:w="0" w:type="dxa"/>
@@ -645,7 +682,7 @@
         </w:tc>
         <w:tc>
           <w:tcPr>
-            <w:tcW w:w="4597" w:type="dxa"/>
+            <w:tcW w:w="4264" w:type="dxa"/>
             <w:tcMar>
               <w:left w:w="0" w:type="dxa"/>
               <w:right w:w="0" w:type="dxa"/>
@@ -677,7 +714,7 @@
         </w:tc>
         <w:tc>
           <w:tcPr>
-            <w:tcW w:w="1020" w:type="dxa"/>
+            <w:tcW w:w="1178" w:type="dxa"/>
             <w:tcMar>
               <w:left w:w="0" w:type="dxa"/>
               <w:right w:w="0" w:type="dxa"/>
@@ -700,7 +737,7 @@
                 <w:szCs w:val="24"/>
               </w:rPr>
               <w:pict w14:anchorId="21D13690">
-                <v:shape id="Graphic 2" o:spid="_x0000_i1264" type="#_x0000_t75" alt="Badge Tick with solid fill" style="width:11.75pt;height:11.75pt;visibility:visible" o:gfxdata="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">
+                <v:shape id="Graphic 2" o:spid="_x0000_i1030" type="#_x0000_t75" alt="Badge Tick with solid fill" style="width:12pt;height:12pt;visibility:visible" o:gfxdata="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">
                   <v:imagedata r:id="rId5" o:title="" cropbottom="-855f" cropleft="-3106f" cropright="-3727f"/>
                 </v:shape>
               </w:pict>
@@ -737,7 +774,7 @@
                                 <a14:useLocalDpi xmlns:a14="http://schemas.microsoft.com/office/drawing/2010/main" val="0"/>
                               </a:ext>
                               <a:ext uri="{96DAC541-7B7A-43D3-8B79-37D633B846F1}">
-                                <asvg:svgBlip xmlns:asvg="http://schemas.microsoft.com/office/drawing/2016/SVG/main" r:embed="rId7"/>
+                                <asvg:svgBlip xmlns:asvg="http://schemas.microsoft.com/office/drawing/2016/SVG/main" r:embed="rId6"/>
                               </a:ext>
                             </a:extLst>
                           </a:blip>
@@ -764,7 +801,7 @@
         </w:tc>
         <w:tc>
           <w:tcPr>
-            <w:tcW w:w="2754" w:type="dxa"/>
+            <w:tcW w:w="2563" w:type="dxa"/>
             <w:tcMar>
               <w:left w:w="0" w:type="dxa"/>
               <w:right w:w="0" w:type="dxa"/>
@@ -801,7 +838,7 @@
         </w:trPr>
         <w:tc>
           <w:tcPr>
-            <w:tcW w:w="871" w:type="dxa"/>
+            <w:tcW w:w="1031" w:type="dxa"/>
             <w:tcMar>
               <w:left w:w="0" w:type="dxa"/>
               <w:right w:w="0" w:type="dxa"/>
@@ -833,7 +870,7 @@
         </w:tc>
         <w:tc>
           <w:tcPr>
-            <w:tcW w:w="4597" w:type="dxa"/>
+            <w:tcW w:w="4264" w:type="dxa"/>
             <w:tcMar>
               <w:left w:w="0" w:type="dxa"/>
               <w:right w:w="0" w:type="dxa"/>
@@ -1060,7 +1097,7 @@
         </w:tc>
         <w:tc>
           <w:tcPr>
-            <w:tcW w:w="1020" w:type="dxa"/>
+            <w:tcW w:w="1178" w:type="dxa"/>
             <w:tcMar>
               <w:left w:w="0" w:type="dxa"/>
               <w:right w:w="0" w:type="dxa"/>
@@ -1077,11 +1114,22 @@
                 <w:szCs w:val="24"/>
               </w:rPr>
             </w:pPr>
-          </w:p>
-        </w:tc>
-        <w:tc>
-          <w:tcPr>
-            <w:tcW w:w="2754" w:type="dxa"/>
+            <w:r>
+              <w:rPr>
+                <w:rFonts w:ascii="Courier New" w:hAnsi="Courier New" w:cs="Courier New"/>
+                <w:b/>
+                <w:bCs/>
+                <w:color w:val="FFC000" w:themeColor="accent4"/>
+                <w:sz w:val="24"/>
+                <w:szCs w:val="24"/>
+              </w:rPr>
+              <w:t>x</w:t>
+            </w:r>
+          </w:p>
+        </w:tc>
+        <w:tc>
+          <w:tcPr>
+            <w:tcW w:w="2563" w:type="dxa"/>
             <w:tcMar>
               <w:left w:w="0" w:type="dxa"/>
               <w:right w:w="0" w:type="dxa"/>
@@ -1107,7 +1155,7 @@
         </w:trPr>
         <w:tc>
           <w:tcPr>
-            <w:tcW w:w="871" w:type="dxa"/>
+            <w:tcW w:w="1031" w:type="dxa"/>
             <w:tcMar>
               <w:left w:w="0" w:type="dxa"/>
               <w:right w:w="0" w:type="dxa"/>
@@ -1139,7 +1187,7 @@
         </w:tc>
         <w:tc>
           <w:tcPr>
-            <w:tcW w:w="4597" w:type="dxa"/>
+            <w:tcW w:w="4264" w:type="dxa"/>
             <w:tcMar>
               <w:left w:w="0" w:type="dxa"/>
               <w:right w:w="0" w:type="dxa"/>
@@ -1241,7 +1289,7 @@
         </w:tc>
         <w:tc>
           <w:tcPr>
-            <w:tcW w:w="1020" w:type="dxa"/>
+            <w:tcW w:w="1178" w:type="dxa"/>
             <w:tcMar>
               <w:left w:w="0" w:type="dxa"/>
               <w:right w:w="0" w:type="dxa"/>
@@ -1258,11 +1306,22 @@
                 <w:szCs w:val="24"/>
               </w:rPr>
             </w:pPr>
-          </w:p>
-        </w:tc>
-        <w:tc>
-          <w:tcPr>
-            <w:tcW w:w="2754" w:type="dxa"/>
+            <w:r>
+              <w:rPr>
+                <w:rFonts w:ascii="Courier New" w:hAnsi="Courier New" w:cs="Courier New"/>
+                <w:b/>
+                <w:bCs/>
+                <w:color w:val="FFC000" w:themeColor="accent4"/>
+                <w:sz w:val="24"/>
+                <w:szCs w:val="24"/>
+              </w:rPr>
+              <w:t>p</w:t>
+            </w:r>
+          </w:p>
+        </w:tc>
+        <w:tc>
+          <w:tcPr>
+            <w:tcW w:w="2563" w:type="dxa"/>
             <w:tcMar>
               <w:left w:w="0" w:type="dxa"/>
               <w:right w:w="0" w:type="dxa"/>
@@ -1288,7 +1347,7 @@
         </w:trPr>
         <w:tc>
           <w:tcPr>
-            <w:tcW w:w="871" w:type="dxa"/>
+            <w:tcW w:w="1031" w:type="dxa"/>
             <w:tcMar>
               <w:left w:w="0" w:type="dxa"/>
               <w:right w:w="0" w:type="dxa"/>
@@ -1320,7 +1379,7 @@
         </w:tc>
         <w:tc>
           <w:tcPr>
-            <w:tcW w:w="4597" w:type="dxa"/>
+            <w:tcW w:w="4264" w:type="dxa"/>
             <w:tcMar>
               <w:left w:w="0" w:type="dxa"/>
               <w:right w:w="0" w:type="dxa"/>
@@ -1410,7 +1469,7 @@
         </w:tc>
         <w:tc>
           <w:tcPr>
-            <w:tcW w:w="1020" w:type="dxa"/>
+            <w:tcW w:w="1178" w:type="dxa"/>
             <w:tcMar>
               <w:left w:w="0" w:type="dxa"/>
               <w:right w:w="0" w:type="dxa"/>
@@ -1427,11 +1486,22 @@
                 <w:szCs w:val="24"/>
               </w:rPr>
             </w:pPr>
-          </w:p>
-        </w:tc>
-        <w:tc>
-          <w:tcPr>
-            <w:tcW w:w="2754" w:type="dxa"/>
+            <w:r>
+              <w:rPr>
+                <w:rFonts w:ascii="Courier New" w:hAnsi="Courier New" w:cs="Courier New"/>
+                <w:b/>
+                <w:bCs/>
+                <w:color w:val="FFC000" w:themeColor="accent4"/>
+                <w:sz w:val="24"/>
+                <w:szCs w:val="24"/>
+              </w:rPr>
+              <w:t>x</w:t>
+            </w:r>
+          </w:p>
+        </w:tc>
+        <w:tc>
+          <w:tcPr>
+            <w:tcW w:w="2563" w:type="dxa"/>
             <w:tcMar>
               <w:left w:w="0" w:type="dxa"/>
               <w:right w:w="0" w:type="dxa"/>
@@ -1457,7 +1527,7 @@
         </w:trPr>
         <w:tc>
           <w:tcPr>
-            <w:tcW w:w="871" w:type="dxa"/>
+            <w:tcW w:w="1031" w:type="dxa"/>
             <w:tcMar>
               <w:left w:w="0" w:type="dxa"/>
               <w:right w:w="0" w:type="dxa"/>
@@ -1490,7 +1560,7 @@
         </w:tc>
         <w:tc>
           <w:tcPr>
-            <w:tcW w:w="4597" w:type="dxa"/>
+            <w:tcW w:w="4264" w:type="dxa"/>
             <w:tcMar>
               <w:left w:w="0" w:type="dxa"/>
               <w:right w:w="0" w:type="dxa"/>
@@ -1557,7 +1627,7 @@
         </w:tc>
         <w:tc>
           <w:tcPr>
-            <w:tcW w:w="1020" w:type="dxa"/>
+            <w:tcW w:w="1178" w:type="dxa"/>
             <w:tcMar>
               <w:left w:w="0" w:type="dxa"/>
               <w:right w:w="0" w:type="dxa"/>
@@ -1574,11 +1644,22 @@
                 <w:szCs w:val="24"/>
               </w:rPr>
             </w:pPr>
-          </w:p>
-        </w:tc>
-        <w:tc>
-          <w:tcPr>
-            <w:tcW w:w="2754" w:type="dxa"/>
+            <w:r>
+              <w:rPr>
+                <w:rFonts w:ascii="Courier New" w:hAnsi="Courier New" w:cs="Courier New"/>
+                <w:b/>
+                <w:bCs/>
+                <w:color w:val="FFC000" w:themeColor="accent4"/>
+                <w:sz w:val="24"/>
+                <w:szCs w:val="24"/>
+              </w:rPr>
+              <w:t>x</w:t>
+            </w:r>
+          </w:p>
+        </w:tc>
+        <w:tc>
+          <w:tcPr>
+            <w:tcW w:w="2563" w:type="dxa"/>
             <w:tcMar>
               <w:left w:w="0" w:type="dxa"/>
               <w:right w:w="0" w:type="dxa"/>
@@ -1604,7 +1685,7 @@
         </w:trPr>
         <w:tc>
           <w:tcPr>
-            <w:tcW w:w="871" w:type="dxa"/>
+            <w:tcW w:w="1031" w:type="dxa"/>
             <w:tcMar>
               <w:left w:w="0" w:type="dxa"/>
               <w:right w:w="0" w:type="dxa"/>
@@ -1636,7 +1717,7 @@
         </w:tc>
         <w:tc>
           <w:tcPr>
-            <w:tcW w:w="4597" w:type="dxa"/>
+            <w:tcW w:w="4264" w:type="dxa"/>
             <w:tcMar>
               <w:left w:w="0" w:type="dxa"/>
               <w:right w:w="0" w:type="dxa"/>
@@ -1691,7 +1772,7 @@
         </w:tc>
         <w:tc>
           <w:tcPr>
-            <w:tcW w:w="1020" w:type="dxa"/>
+            <w:tcW w:w="1178" w:type="dxa"/>
             <w:tcMar>
               <w:left w:w="0" w:type="dxa"/>
               <w:right w:w="0" w:type="dxa"/>
@@ -1708,11 +1789,22 @@
                 <w:szCs w:val="24"/>
               </w:rPr>
             </w:pPr>
-          </w:p>
-        </w:tc>
-        <w:tc>
-          <w:tcPr>
-            <w:tcW w:w="2754" w:type="dxa"/>
+            <w:r>
+              <w:rPr>
+                <w:rFonts w:ascii="Courier New" w:hAnsi="Courier New" w:cs="Courier New"/>
+                <w:b/>
+                <w:bCs/>
+                <w:color w:val="FFC000" w:themeColor="accent4"/>
+                <w:sz w:val="24"/>
+                <w:szCs w:val="24"/>
+              </w:rPr>
+              <w:t>p</w:t>
+            </w:r>
+          </w:p>
+        </w:tc>
+        <w:tc>
+          <w:tcPr>
+            <w:tcW w:w="2563" w:type="dxa"/>
             <w:tcMar>
               <w:left w:w="0" w:type="dxa"/>
               <w:right w:w="0" w:type="dxa"/>
@@ -1738,7 +1830,7 @@
         </w:trPr>
         <w:tc>
           <w:tcPr>
-            <w:tcW w:w="871" w:type="dxa"/>
+            <w:tcW w:w="1031" w:type="dxa"/>
             <w:tcMar>
               <w:left w:w="0" w:type="dxa"/>
               <w:right w:w="0" w:type="dxa"/>
@@ -1770,7 +1862,7 @@
         </w:tc>
         <w:tc>
           <w:tcPr>
-            <w:tcW w:w="4597" w:type="dxa"/>
+            <w:tcW w:w="4264" w:type="dxa"/>
             <w:tcMar>
               <w:left w:w="0" w:type="dxa"/>
               <w:right w:w="0" w:type="dxa"/>
@@ -1796,7 +1888,7 @@
                 <w:sz w:val="20"/>
                 <w:szCs w:val="20"/>
               </w:rPr>
-              <w:t>Does the interface have a lot of methods?</w:t>
+              <w:t xml:space="preserve">Identify the interface’s single responsibility as if it were a class.  </w:t>
             </w:r>
           </w:p>
           <w:p>
@@ -1831,11 +1923,9 @@
                 <w:sz w:val="20"/>
                 <w:szCs w:val="20"/>
               </w:rPr>
-              <w:t>Do those methods deal with things that aren’t that closely related?</w:t>
-            </w:r>
-          </w:p>
-          <w:p>
-            <w:pPr>
+              <w:t xml:space="preserve">Do any of the methods perform tasks that do not </w:t>
+            </w:r>
+            <w:r>
               <w:rPr>
                 <w:rFonts w:ascii="Courier New" w:hAnsi="Courier New" w:cs="Courier New"/>
                 <w:b/>
@@ -1843,11 +1933,11 @@
                 <w:color w:val="7030A0"/>
                 <w:sz w:val="20"/>
                 <w:szCs w:val="20"/>
-              </w:rPr>
-            </w:pPr>
-          </w:p>
-          <w:p>
-            <w:pPr>
+                <w:u w:val="single"/>
+              </w:rPr>
+              <w:t>directly</w:t>
+            </w:r>
+            <w:r>
               <w:rPr>
                 <w:rFonts w:ascii="Courier New" w:hAnsi="Courier New" w:cs="Courier New"/>
                 <w:b/>
@@ -1856,23 +1946,13 @@
                 <w:sz w:val="20"/>
                 <w:szCs w:val="20"/>
               </w:rPr>
-            </w:pPr>
-            <w:r>
-              <w:rPr>
-                <w:rFonts w:ascii="Courier New" w:hAnsi="Courier New" w:cs="Courier New"/>
-                <w:b/>
-                <w:bCs/>
-                <w:color w:val="7030A0"/>
-                <w:sz w:val="20"/>
-                <w:szCs w:val="20"/>
-              </w:rPr>
-              <w:t>Could those methods be divided into groups?</w:t>
-            </w:r>
-          </w:p>
-        </w:tc>
-        <w:tc>
-          <w:tcPr>
-            <w:tcW w:w="1020" w:type="dxa"/>
+              <w:t xml:space="preserve"> fulfil that responsibility?</w:t>
+            </w:r>
+          </w:p>
+        </w:tc>
+        <w:tc>
+          <w:tcPr>
+            <w:tcW w:w="1178" w:type="dxa"/>
             <w:tcMar>
               <w:left w:w="0" w:type="dxa"/>
               <w:right w:w="0" w:type="dxa"/>
@@ -1889,11 +1969,22 @@
                 <w:szCs w:val="24"/>
               </w:rPr>
             </w:pPr>
-          </w:p>
-        </w:tc>
-        <w:tc>
-          <w:tcPr>
-            <w:tcW w:w="2754" w:type="dxa"/>
+            <w:r>
+              <w:rPr>
+                <w:rFonts w:ascii="Courier New" w:hAnsi="Courier New" w:cs="Courier New"/>
+                <w:b/>
+                <w:bCs/>
+                <w:color w:val="FFC000" w:themeColor="accent4"/>
+                <w:sz w:val="24"/>
+                <w:szCs w:val="24"/>
+              </w:rPr>
+              <w:t>x</w:t>
+            </w:r>
+          </w:p>
+        </w:tc>
+        <w:tc>
+          <w:tcPr>
+            <w:tcW w:w="2563" w:type="dxa"/>
             <w:tcMar>
               <w:left w:w="0" w:type="dxa"/>
               <w:right w:w="0" w:type="dxa"/>
@@ -1919,7 +2010,7 @@
         </w:trPr>
         <w:tc>
           <w:tcPr>
-            <w:tcW w:w="871" w:type="dxa"/>
+            <w:tcW w:w="1031" w:type="dxa"/>
             <w:tcMar>
               <w:left w:w="0" w:type="dxa"/>
               <w:right w:w="0" w:type="dxa"/>
@@ -1951,7 +2042,7 @@
         </w:tc>
         <w:tc>
           <w:tcPr>
-            <w:tcW w:w="4597" w:type="dxa"/>
+            <w:tcW w:w="4264" w:type="dxa"/>
             <w:tcMar>
               <w:left w:w="0" w:type="dxa"/>
               <w:right w:w="0" w:type="dxa"/>
@@ -1977,7 +2068,7 @@
                 <w:sz w:val="20"/>
                 <w:szCs w:val="20"/>
               </w:rPr>
-              <w:t xml:space="preserve">Do the method parameters indicate a gap in the “processing story”?  Are the types not that closely related?  </w:t>
+              <w:t>Does the interface have a lot of methods?</w:t>
             </w:r>
           </w:p>
           <w:p>
@@ -2012,13 +2103,48 @@
                 <w:sz w:val="20"/>
                 <w:szCs w:val="20"/>
               </w:rPr>
-              <w:t xml:space="preserve">Do any of the methods have too many parameters and/or overloads? </w:t>
-            </w:r>
-          </w:p>
-        </w:tc>
-        <w:tc>
-          <w:tcPr>
-            <w:tcW w:w="1020" w:type="dxa"/>
+              <w:t>Do those methods deal with things that aren’t that closely related?</w:t>
+            </w:r>
+          </w:p>
+          <w:p>
+            <w:pPr>
+              <w:rPr>
+                <w:rFonts w:ascii="Courier New" w:hAnsi="Courier New" w:cs="Courier New"/>
+                <w:b/>
+                <w:bCs/>
+                <w:color w:val="7030A0"/>
+                <w:sz w:val="20"/>
+                <w:szCs w:val="20"/>
+              </w:rPr>
+            </w:pPr>
+          </w:p>
+          <w:p>
+            <w:pPr>
+              <w:rPr>
+                <w:rFonts w:ascii="Courier New" w:hAnsi="Courier New" w:cs="Courier New"/>
+                <w:b/>
+                <w:bCs/>
+                <w:color w:val="7030A0"/>
+                <w:sz w:val="20"/>
+                <w:szCs w:val="20"/>
+              </w:rPr>
+            </w:pPr>
+            <w:r>
+              <w:rPr>
+                <w:rFonts w:ascii="Courier New" w:hAnsi="Courier New" w:cs="Courier New"/>
+                <w:b/>
+                <w:bCs/>
+                <w:color w:val="7030A0"/>
+                <w:sz w:val="20"/>
+                <w:szCs w:val="20"/>
+              </w:rPr>
+              <w:t>Could those methods be divided into groups?</w:t>
+            </w:r>
+          </w:p>
+        </w:tc>
+        <w:tc>
+          <w:tcPr>
+            <w:tcW w:w="1178" w:type="dxa"/>
             <w:tcMar>
               <w:left w:w="0" w:type="dxa"/>
               <w:right w:w="0" w:type="dxa"/>
@@ -2035,11 +2161,22 @@
                 <w:szCs w:val="24"/>
               </w:rPr>
             </w:pPr>
-          </w:p>
-        </w:tc>
-        <w:tc>
-          <w:tcPr>
-            <w:tcW w:w="2754" w:type="dxa"/>
+            <w:r>
+              <w:rPr>
+                <w:rFonts w:ascii="Courier New" w:hAnsi="Courier New" w:cs="Courier New"/>
+                <w:b/>
+                <w:bCs/>
+                <w:color w:val="FFC000" w:themeColor="accent4"/>
+                <w:sz w:val="24"/>
+                <w:szCs w:val="24"/>
+              </w:rPr>
+              <w:t>X</w:t>
+            </w:r>
+          </w:p>
+        </w:tc>
+        <w:tc>
+          <w:tcPr>
+            <w:tcW w:w="2563" w:type="dxa"/>
             <w:tcMar>
               <w:left w:w="0" w:type="dxa"/>
               <w:right w:w="0" w:type="dxa"/>
@@ -2065,7 +2202,7 @@
         </w:trPr>
         <w:tc>
           <w:tcPr>
-            <w:tcW w:w="871" w:type="dxa"/>
+            <w:tcW w:w="1031" w:type="dxa"/>
             <w:tcMar>
               <w:left w:w="0" w:type="dxa"/>
               <w:right w:w="0" w:type="dxa"/>
@@ -2097,7 +2234,7 @@
         </w:tc>
         <w:tc>
           <w:tcPr>
-            <w:tcW w:w="4597" w:type="dxa"/>
+            <w:tcW w:w="4264" w:type="dxa"/>
             <w:tcMar>
               <w:left w:w="0" w:type="dxa"/>
               <w:right w:w="0" w:type="dxa"/>
@@ -2123,7 +2260,7 @@
                 <w:sz w:val="20"/>
                 <w:szCs w:val="20"/>
               </w:rPr>
-              <w:t xml:space="preserve">Identify the interface’s single responsibility as if it were a class.  </w:t>
+              <w:t xml:space="preserve">Do the method parameters indicate a gap in the “processing story”?  Are the types not that closely related?  </w:t>
             </w:r>
           </w:p>
           <w:p>
@@ -2158,36 +2295,13 @@
                 <w:sz w:val="20"/>
                 <w:szCs w:val="20"/>
               </w:rPr>
-              <w:t xml:space="preserve">Do any of the methods perform tasks that do not </w:t>
-            </w:r>
-            <w:r>
-              <w:rPr>
-                <w:rFonts w:ascii="Courier New" w:hAnsi="Courier New" w:cs="Courier New"/>
-                <w:b/>
-                <w:bCs/>
-                <w:color w:val="7030A0"/>
-                <w:sz w:val="20"/>
-                <w:szCs w:val="20"/>
-                <w:u w:val="single"/>
-              </w:rPr>
-              <w:t>directly</w:t>
-            </w:r>
-            <w:r>
-              <w:rPr>
-                <w:rFonts w:ascii="Courier New" w:hAnsi="Courier New" w:cs="Courier New"/>
-                <w:b/>
-                <w:bCs/>
-                <w:color w:val="7030A0"/>
-                <w:sz w:val="20"/>
-                <w:szCs w:val="20"/>
-              </w:rPr>
-              <w:t xml:space="preserve"> fulfil that responsibility?</w:t>
-            </w:r>
-          </w:p>
-        </w:tc>
-        <w:tc>
-          <w:tcPr>
-            <w:tcW w:w="1020" w:type="dxa"/>
+              <w:t xml:space="preserve">Do any of the methods have too many parameters and/or overloads? </w:t>
+            </w:r>
+          </w:p>
+        </w:tc>
+        <w:tc>
+          <w:tcPr>
+            <w:tcW w:w="1178" w:type="dxa"/>
             <w:tcMar>
               <w:left w:w="0" w:type="dxa"/>
               <w:right w:w="0" w:type="dxa"/>
@@ -2204,11 +2318,22 @@
                 <w:szCs w:val="24"/>
               </w:rPr>
             </w:pPr>
-          </w:p>
-        </w:tc>
-        <w:tc>
-          <w:tcPr>
-            <w:tcW w:w="2754" w:type="dxa"/>
+            <w:r>
+              <w:rPr>
+                <w:rFonts w:ascii="Courier New" w:hAnsi="Courier New" w:cs="Courier New"/>
+                <w:b/>
+                <w:bCs/>
+                <w:color w:val="FFC000" w:themeColor="accent4"/>
+                <w:sz w:val="24"/>
+                <w:szCs w:val="24"/>
+              </w:rPr>
+              <w:t>X</w:t>
+            </w:r>
+          </w:p>
+        </w:tc>
+        <w:tc>
+          <w:tcPr>
+            <w:tcW w:w="2563" w:type="dxa"/>
             <w:tcMar>
               <w:left w:w="0" w:type="dxa"/>
               <w:right w:w="0" w:type="dxa"/>
@@ -2234,7 +2359,7 @@
         </w:trPr>
         <w:tc>
           <w:tcPr>
-            <w:tcW w:w="871" w:type="dxa"/>
+            <w:tcW w:w="1031" w:type="dxa"/>
             <w:tcMar>
               <w:left w:w="0" w:type="dxa"/>
               <w:right w:w="0" w:type="dxa"/>
@@ -2266,7 +2391,7 @@
         </w:tc>
         <w:tc>
           <w:tcPr>
-            <w:tcW w:w="4597" w:type="dxa"/>
+            <w:tcW w:w="4264" w:type="dxa"/>
             <w:tcMar>
               <w:left w:w="0" w:type="dxa"/>
               <w:right w:w="0" w:type="dxa"/>
@@ -2350,8 +2475,9 @@
                 <w:sz w:val="20"/>
                 <w:szCs w:val="20"/>
               </w:rPr>
-              <w:t>?</w:t>
-            </w:r>
+              <w:t>?  (</w:t>
+            </w:r>
+            <w:proofErr w:type="gramStart"/>
             <w:r>
               <w:rPr>
                 <w:rFonts w:ascii="Courier New" w:hAnsi="Courier New" w:cs="Courier New"/>
@@ -2361,9 +2487,9 @@
                 <w:sz w:val="20"/>
                 <w:szCs w:val="20"/>
               </w:rPr>
-              <w:t xml:space="preserve">  (</w:t>
-            </w:r>
-            <w:proofErr w:type="gramStart"/>
+              <w:t>E.g.</w:t>
+            </w:r>
+            <w:proofErr w:type="gramEnd"/>
             <w:r>
               <w:rPr>
                 <w:rFonts w:ascii="Courier New" w:hAnsi="Courier New" w:cs="Courier New"/>
@@ -2373,25 +2499,13 @@
                 <w:sz w:val="20"/>
                 <w:szCs w:val="20"/>
               </w:rPr>
-              <w:t>E.g.</w:t>
-            </w:r>
-            <w:proofErr w:type="gramEnd"/>
-            <w:r>
-              <w:rPr>
-                <w:rFonts w:ascii="Courier New" w:hAnsi="Courier New" w:cs="Courier New"/>
-                <w:b/>
-                <w:bCs/>
-                <w:color w:val="7030A0"/>
-                <w:sz w:val="20"/>
-                <w:szCs w:val="20"/>
-              </w:rPr>
               <w:t xml:space="preserve"> a connection string or a file path)</w:t>
             </w:r>
           </w:p>
         </w:tc>
         <w:tc>
           <w:tcPr>
-            <w:tcW w:w="1020" w:type="dxa"/>
+            <w:tcW w:w="1178" w:type="dxa"/>
             <w:tcMar>
               <w:left w:w="0" w:type="dxa"/>
               <w:right w:w="0" w:type="dxa"/>
@@ -2408,11 +2522,22 @@
                 <w:szCs w:val="24"/>
               </w:rPr>
             </w:pPr>
-          </w:p>
-        </w:tc>
-        <w:tc>
-          <w:tcPr>
-            <w:tcW w:w="2754" w:type="dxa"/>
+            <w:r>
+              <w:rPr>
+                <w:rFonts w:ascii="Courier New" w:hAnsi="Courier New" w:cs="Courier New"/>
+                <w:b/>
+                <w:bCs/>
+                <w:color w:val="FFC000" w:themeColor="accent4"/>
+                <w:sz w:val="24"/>
+                <w:szCs w:val="24"/>
+              </w:rPr>
+              <w:t>X</w:t>
+            </w:r>
+          </w:p>
+        </w:tc>
+        <w:tc>
+          <w:tcPr>
+            <w:tcW w:w="2563" w:type="dxa"/>
             <w:tcMar>
               <w:left w:w="0" w:type="dxa"/>
               <w:right w:w="0" w:type="dxa"/>
@@ -2438,7 +2563,7 @@
         </w:trPr>
         <w:tc>
           <w:tcPr>
-            <w:tcW w:w="871" w:type="dxa"/>
+            <w:tcW w:w="1031" w:type="dxa"/>
             <w:tcMar>
               <w:left w:w="0" w:type="dxa"/>
               <w:right w:w="0" w:type="dxa"/>
@@ -2470,7 +2595,7 @@
         </w:tc>
         <w:tc>
           <w:tcPr>
-            <w:tcW w:w="4597" w:type="dxa"/>
+            <w:tcW w:w="4264" w:type="dxa"/>
             <w:tcMar>
               <w:left w:w="0" w:type="dxa"/>
               <w:right w:w="0" w:type="dxa"/>
@@ -2497,9 +2622,12 @@
                 <w:sz w:val="20"/>
                 <w:szCs w:val="20"/>
               </w:rPr>
-              <w:t>Does the class directl</w:t>
-            </w:r>
-            <w:r>
+              <w:t>Does the class directly</w:t>
+            </w:r>
+          </w:p>
+          <w:p>
+            <w:pPr>
+              <w:ind w:left="720" w:hanging="720"/>
               <w:rPr>
                 <w:rFonts w:ascii="Courier New" w:hAnsi="Courier New" w:cs="Courier New"/>
                 <w:b/>
@@ -2508,7 +2636,17 @@
                 <w:sz w:val="20"/>
                 <w:szCs w:val="20"/>
               </w:rPr>
-              <w:t>y</w:t>
+            </w:pPr>
+            <w:r>
+              <w:rPr>
+                <w:rFonts w:ascii="Courier New" w:hAnsi="Courier New" w:cs="Courier New"/>
+                <w:b/>
+                <w:bCs/>
+                <w:color w:val="ED7D31" w:themeColor="accent2"/>
+                <w:sz w:val="20"/>
+                <w:szCs w:val="20"/>
+              </w:rPr>
+              <w:t>instantiate any</w:t>
             </w:r>
           </w:p>
           <w:p>
@@ -2532,48 +2670,13 @@
                 <w:sz w:val="20"/>
                 <w:szCs w:val="20"/>
               </w:rPr>
-              <w:t>in</w:t>
-            </w:r>
-            <w:r>
-              <w:rPr>
-                <w:rFonts w:ascii="Courier New" w:hAnsi="Courier New" w:cs="Courier New"/>
-                <w:b/>
-                <w:bCs/>
-                <w:color w:val="ED7D31" w:themeColor="accent2"/>
-                <w:sz w:val="20"/>
-                <w:szCs w:val="20"/>
-              </w:rPr>
-              <w:t>stantiate any</w:t>
-            </w:r>
-          </w:p>
-          <w:p>
-            <w:pPr>
-              <w:ind w:left="720" w:hanging="720"/>
-              <w:rPr>
-                <w:rFonts w:ascii="Courier New" w:hAnsi="Courier New" w:cs="Courier New"/>
-                <w:b/>
-                <w:bCs/>
-                <w:color w:val="ED7D31" w:themeColor="accent2"/>
-                <w:sz w:val="20"/>
-                <w:szCs w:val="20"/>
-              </w:rPr>
-            </w:pPr>
-            <w:r>
-              <w:rPr>
-                <w:rFonts w:ascii="Courier New" w:hAnsi="Courier New" w:cs="Courier New"/>
-                <w:b/>
-                <w:bCs/>
-                <w:color w:val="ED7D31" w:themeColor="accent2"/>
-                <w:sz w:val="20"/>
-                <w:szCs w:val="20"/>
-              </w:rPr>
               <w:t>external/service objects?</w:t>
             </w:r>
           </w:p>
         </w:tc>
         <w:tc>
           <w:tcPr>
-            <w:tcW w:w="1020" w:type="dxa"/>
+            <w:tcW w:w="1178" w:type="dxa"/>
             <w:tcMar>
               <w:left w:w="0" w:type="dxa"/>
               <w:right w:w="0" w:type="dxa"/>
@@ -2590,11 +2693,22 @@
                 <w:szCs w:val="24"/>
               </w:rPr>
             </w:pPr>
-          </w:p>
-        </w:tc>
-        <w:tc>
-          <w:tcPr>
-            <w:tcW w:w="2754" w:type="dxa"/>
+            <w:r>
+              <w:rPr>
+                <w:rFonts w:ascii="Courier New" w:hAnsi="Courier New" w:cs="Courier New"/>
+                <w:b/>
+                <w:bCs/>
+                <w:color w:val="FFC000" w:themeColor="accent4"/>
+                <w:sz w:val="24"/>
+                <w:szCs w:val="24"/>
+              </w:rPr>
+              <w:t>p</w:t>
+            </w:r>
+          </w:p>
+        </w:tc>
+        <w:tc>
+          <w:tcPr>
+            <w:tcW w:w="2563" w:type="dxa"/>
             <w:tcMar>
               <w:left w:w="0" w:type="dxa"/>
               <w:right w:w="0" w:type="dxa"/>
@@ -2620,7 +2734,7 @@
         </w:trPr>
         <w:tc>
           <w:tcPr>
-            <w:tcW w:w="871" w:type="dxa"/>
+            <w:tcW w:w="1031" w:type="dxa"/>
             <w:tcMar>
               <w:left w:w="0" w:type="dxa"/>
               <w:right w:w="0" w:type="dxa"/>
@@ -2652,7 +2766,7 @@
         </w:tc>
         <w:tc>
           <w:tcPr>
-            <w:tcW w:w="4597" w:type="dxa"/>
+            <w:tcW w:w="4264" w:type="dxa"/>
             <w:tcMar>
               <w:left w:w="0" w:type="dxa"/>
               <w:right w:w="0" w:type="dxa"/>
@@ -2678,7 +2792,7 @@
                 <w:sz w:val="20"/>
                 <w:szCs w:val="20"/>
               </w:rPr>
-              <w:t>Does the class receive any concret</w:t>
+              <w:t>Does the class receive any concrete types thru the constructor?</w:t>
             </w:r>
             <w:r>
               <w:rPr>
@@ -2689,7 +2803,7 @@
                 <w:sz w:val="20"/>
                 <w:szCs w:val="20"/>
               </w:rPr>
-              <w:t xml:space="preserve">e types </w:t>
+              <w:br/>
             </w:r>
             <w:r>
               <w:rPr>
@@ -2700,7 +2814,8 @@
                 <w:sz w:val="20"/>
                 <w:szCs w:val="20"/>
               </w:rPr>
-              <w:t>thru the constructor</w:t>
+              <w:br/>
+              <w:t xml:space="preserve">Do any of the public methods receive concrete types to resolve </w:t>
             </w:r>
             <w:r>
               <w:rPr>
@@ -2710,8 +2825,9 @@
                 <w:color w:val="ED7D31" w:themeColor="accent2"/>
                 <w:sz w:val="20"/>
                 <w:szCs w:val="20"/>
-              </w:rPr>
-              <w:t>?</w:t>
+                <w:u w:val="single"/>
+              </w:rPr>
+              <w:t>class level</w:t>
             </w:r>
             <w:r>
               <w:rPr>
@@ -2722,9 +2838,11 @@
                 <w:sz w:val="20"/>
                 <w:szCs w:val="20"/>
               </w:rPr>
-              <w:br/>
-            </w:r>
-            <w:r>
+              <w:t xml:space="preserve"> dependencies?  </w:t>
+            </w:r>
+          </w:p>
+          <w:p>
+            <w:pPr>
               <w:rPr>
                 <w:rFonts w:ascii="Courier New" w:hAnsi="Courier New" w:cs="Courier New"/>
                 <w:b/>
@@ -2732,10 +2850,22 @@
                 <w:color w:val="ED7D31" w:themeColor="accent2"/>
                 <w:sz w:val="20"/>
                 <w:szCs w:val="20"/>
-              </w:rPr>
-              <w:br/>
-              <w:t xml:space="preserve">Do any of the public methods receive concrete types </w:t>
-            </w:r>
+                <w:shd w:val="clear" w:color="auto" w:fill="FFF2CC" w:themeFill="accent4" w:themeFillTint="33"/>
+              </w:rPr>
+            </w:pPr>
+          </w:p>
+          <w:p>
+            <w:pPr>
+              <w:rPr>
+                <w:rFonts w:ascii="Courier New" w:hAnsi="Courier New" w:cs="Courier New"/>
+                <w:b/>
+                <w:bCs/>
+                <w:color w:val="70AD47" w:themeColor="accent6"/>
+                <w:sz w:val="20"/>
+                <w:szCs w:val="20"/>
+              </w:rPr>
+            </w:pPr>
+            <w:proofErr w:type="gramStart"/>
             <w:r>
               <w:rPr>
                 <w:rFonts w:ascii="Courier New" w:hAnsi="Courier New" w:cs="Courier New"/>
@@ -2744,9 +2874,11 @@
                 <w:color w:val="ED7D31" w:themeColor="accent2"/>
                 <w:sz w:val="20"/>
                 <w:szCs w:val="20"/>
-              </w:rPr>
-              <w:t xml:space="preserve">to resolve </w:t>
-            </w:r>
+                <w:shd w:val="clear" w:color="auto" w:fill="FFF2CC" w:themeFill="accent4" w:themeFillTint="33"/>
+              </w:rPr>
+              <w:t>I.e.</w:t>
+            </w:r>
+            <w:proofErr w:type="gramEnd"/>
             <w:r>
               <w:rPr>
                 <w:rFonts w:ascii="Courier New" w:hAnsi="Courier New" w:cs="Courier New"/>
@@ -2755,121 +2887,15 @@
                 <w:color w:val="ED7D31" w:themeColor="accent2"/>
                 <w:sz w:val="20"/>
                 <w:szCs w:val="20"/>
-                <w:u w:val="single"/>
-              </w:rPr>
-              <w:t>class level</w:t>
-            </w:r>
-            <w:r>
-              <w:rPr>
-                <w:rFonts w:ascii="Courier New" w:hAnsi="Courier New" w:cs="Courier New"/>
-                <w:b/>
-                <w:bCs/>
-                <w:color w:val="ED7D31" w:themeColor="accent2"/>
-                <w:sz w:val="20"/>
-                <w:szCs w:val="20"/>
-              </w:rPr>
-              <w:t xml:space="preserve"> </w:t>
-            </w:r>
-            <w:r>
-              <w:rPr>
-                <w:rFonts w:ascii="Courier New" w:hAnsi="Courier New" w:cs="Courier New"/>
-                <w:b/>
-                <w:bCs/>
-                <w:color w:val="ED7D31" w:themeColor="accent2"/>
-                <w:sz w:val="20"/>
-                <w:szCs w:val="20"/>
-              </w:rPr>
-              <w:t>dependenc</w:t>
-            </w:r>
-            <w:r>
-              <w:rPr>
-                <w:rFonts w:ascii="Courier New" w:hAnsi="Courier New" w:cs="Courier New"/>
-                <w:b/>
-                <w:bCs/>
-                <w:color w:val="ED7D31" w:themeColor="accent2"/>
-                <w:sz w:val="20"/>
-                <w:szCs w:val="20"/>
-              </w:rPr>
-              <w:t>ies</w:t>
-            </w:r>
-            <w:r>
-              <w:rPr>
-                <w:rFonts w:ascii="Courier New" w:hAnsi="Courier New" w:cs="Courier New"/>
-                <w:b/>
-                <w:bCs/>
-                <w:color w:val="ED7D31" w:themeColor="accent2"/>
-                <w:sz w:val="20"/>
-                <w:szCs w:val="20"/>
-              </w:rPr>
-              <w:t>?</w:t>
-            </w:r>
-            <w:r>
-              <w:rPr>
-                <w:rFonts w:ascii="Courier New" w:hAnsi="Courier New" w:cs="Courier New"/>
-                <w:b/>
-                <w:bCs/>
-                <w:color w:val="ED7D31" w:themeColor="accent2"/>
-                <w:sz w:val="20"/>
-                <w:szCs w:val="20"/>
-              </w:rPr>
-              <w:t xml:space="preserve">  </w:t>
-            </w:r>
-          </w:p>
-          <w:p>
-            <w:pPr>
-              <w:rPr>
-                <w:rFonts w:ascii="Courier New" w:hAnsi="Courier New" w:cs="Courier New"/>
-                <w:b/>
-                <w:bCs/>
-                <w:color w:val="ED7D31" w:themeColor="accent2"/>
-                <w:sz w:val="20"/>
-                <w:szCs w:val="20"/>
                 <w:shd w:val="clear" w:color="auto" w:fill="FFF2CC" w:themeFill="accent4" w:themeFillTint="33"/>
               </w:rPr>
-            </w:pPr>
-          </w:p>
-          <w:p>
-            <w:pPr>
-              <w:rPr>
-                <w:rFonts w:ascii="Courier New" w:hAnsi="Courier New" w:cs="Courier New"/>
-                <w:b/>
-                <w:bCs/>
-                <w:color w:val="70AD47" w:themeColor="accent6"/>
-                <w:sz w:val="20"/>
-                <w:szCs w:val="20"/>
-              </w:rPr>
-            </w:pPr>
-            <w:proofErr w:type="gramStart"/>
-            <w:r>
-              <w:rPr>
-                <w:rFonts w:ascii="Courier New" w:hAnsi="Courier New" w:cs="Courier New"/>
-                <w:b/>
-                <w:bCs/>
-                <w:color w:val="ED7D31" w:themeColor="accent2"/>
-                <w:sz w:val="20"/>
-                <w:szCs w:val="20"/>
-                <w:shd w:val="clear" w:color="auto" w:fill="FFF2CC" w:themeFill="accent4" w:themeFillTint="33"/>
-              </w:rPr>
-              <w:t>I.e.</w:t>
-            </w:r>
-            <w:proofErr w:type="gramEnd"/>
-            <w:r>
-              <w:rPr>
-                <w:rFonts w:ascii="Courier New" w:hAnsi="Courier New" w:cs="Courier New"/>
-                <w:b/>
-                <w:bCs/>
-                <w:color w:val="ED7D31" w:themeColor="accent2"/>
-                <w:sz w:val="20"/>
-                <w:szCs w:val="20"/>
-                <w:shd w:val="clear" w:color="auto" w:fill="FFF2CC" w:themeFill="accent4" w:themeFillTint="33"/>
-              </w:rPr>
               <w:t xml:space="preserve"> if the instance is only used by the method in question, it is not a class level dependency.</w:t>
             </w:r>
           </w:p>
         </w:tc>
         <w:tc>
           <w:tcPr>
-            <w:tcW w:w="1020" w:type="dxa"/>
+            <w:tcW w:w="1178" w:type="dxa"/>
             <w:tcMar>
               <w:left w:w="0" w:type="dxa"/>
               <w:right w:w="0" w:type="dxa"/>
@@ -2886,11 +2912,22 @@
                 <w:szCs w:val="24"/>
               </w:rPr>
             </w:pPr>
-          </w:p>
-        </w:tc>
-        <w:tc>
-          <w:tcPr>
-            <w:tcW w:w="2754" w:type="dxa"/>
+            <w:r>
+              <w:rPr>
+                <w:rFonts w:ascii="Courier New" w:hAnsi="Courier New" w:cs="Courier New"/>
+                <w:b/>
+                <w:bCs/>
+                <w:color w:val="FFC000" w:themeColor="accent4"/>
+                <w:sz w:val="24"/>
+                <w:szCs w:val="24"/>
+              </w:rPr>
+              <w:t>p</w:t>
+            </w:r>
+          </w:p>
+        </w:tc>
+        <w:tc>
+          <w:tcPr>
+            <w:tcW w:w="2563" w:type="dxa"/>
             <w:tcMar>
               <w:left w:w="0" w:type="dxa"/>
               <w:right w:w="0" w:type="dxa"/>
@@ -2916,7 +2953,7 @@
         </w:trPr>
         <w:tc>
           <w:tcPr>
-            <w:tcW w:w="871" w:type="dxa"/>
+            <w:tcW w:w="1031" w:type="dxa"/>
             <w:tcMar>
               <w:left w:w="0" w:type="dxa"/>
               <w:right w:w="0" w:type="dxa"/>
@@ -2942,13 +2979,14 @@
                 <w:sz w:val="20"/>
                 <w:szCs w:val="20"/>
               </w:rPr>
+              <w:lastRenderedPageBreak/>
               <w:t>DIP</w:t>
             </w:r>
           </w:p>
         </w:tc>
         <w:tc>
           <w:tcPr>
-            <w:tcW w:w="4597" w:type="dxa"/>
+            <w:tcW w:w="4264" w:type="dxa"/>
             <w:tcMar>
               <w:left w:w="0" w:type="dxa"/>
               <w:right w:w="0" w:type="dxa"/>
@@ -2974,18 +3012,7 @@
                 <w:sz w:val="20"/>
                 <w:szCs w:val="20"/>
               </w:rPr>
-              <w:t>D</w:t>
-            </w:r>
-            <w:r>
-              <w:rPr>
-                <w:rFonts w:ascii="Courier New" w:hAnsi="Courier New" w:cs="Courier New"/>
-                <w:b/>
-                <w:bCs/>
-                <w:color w:val="ED7D31" w:themeColor="accent2"/>
-                <w:sz w:val="20"/>
-                <w:szCs w:val="20"/>
-              </w:rPr>
-              <w:t xml:space="preserve">oes the class directly access a data source to load values into its data structures?  </w:t>
+              <w:t xml:space="preserve">Does the class directly access a data source to load values into its data structures?  </w:t>
             </w:r>
             <w:r>
               <w:rPr>
@@ -3061,7 +3088,7 @@
         </w:tc>
         <w:tc>
           <w:tcPr>
-            <w:tcW w:w="1020" w:type="dxa"/>
+            <w:tcW w:w="1178" w:type="dxa"/>
             <w:tcMar>
               <w:left w:w="0" w:type="dxa"/>
               <w:right w:w="0" w:type="dxa"/>
@@ -3078,11 +3105,22 @@
                 <w:szCs w:val="24"/>
               </w:rPr>
             </w:pPr>
-          </w:p>
-        </w:tc>
-        <w:tc>
-          <w:tcPr>
-            <w:tcW w:w="2754" w:type="dxa"/>
+            <w:r>
+              <w:rPr>
+                <w:rFonts w:ascii="Courier New" w:hAnsi="Courier New" w:cs="Courier New"/>
+                <w:b/>
+                <w:bCs/>
+                <w:color w:val="FFC000" w:themeColor="accent4"/>
+                <w:sz w:val="24"/>
+                <w:szCs w:val="24"/>
+              </w:rPr>
+              <w:t>x</w:t>
+            </w:r>
+          </w:p>
+        </w:tc>
+        <w:tc>
+          <w:tcPr>
+            <w:tcW w:w="2563" w:type="dxa"/>
             <w:tcMar>
               <w:left w:w="0" w:type="dxa"/>
               <w:right w:w="0" w:type="dxa"/>
@@ -3108,7 +3146,7 @@
         </w:trPr>
         <w:tc>
           <w:tcPr>
-            <w:tcW w:w="871" w:type="dxa"/>
+            <w:tcW w:w="1031" w:type="dxa"/>
             <w:shd w:val="clear" w:color="auto" w:fill="FFE599" w:themeFill="accent4" w:themeFillTint="66"/>
             <w:tcMar>
               <w:left w:w="0" w:type="dxa"/>
@@ -3135,14 +3173,13 @@
                 <w:sz w:val="20"/>
                 <w:szCs w:val="20"/>
               </w:rPr>
-              <w:lastRenderedPageBreak/>
               <w:t>OCP</w:t>
             </w:r>
           </w:p>
         </w:tc>
         <w:tc>
           <w:tcPr>
-            <w:tcW w:w="4597" w:type="dxa"/>
+            <w:tcW w:w="4264" w:type="dxa"/>
             <w:shd w:val="clear" w:color="auto" w:fill="FFE599" w:themeFill="accent4" w:themeFillTint="66"/>
             <w:tcMar>
               <w:left w:w="0" w:type="dxa"/>
@@ -3241,7 +3278,7 @@
         </w:tc>
         <w:tc>
           <w:tcPr>
-            <w:tcW w:w="1020" w:type="dxa"/>
+            <w:tcW w:w="1178" w:type="dxa"/>
             <w:shd w:val="clear" w:color="auto" w:fill="D9D9D9" w:themeFill="background1" w:themeFillShade="D9"/>
             <w:tcMar>
               <w:left w:w="0" w:type="dxa"/>
@@ -3276,7 +3313,7 @@
         </w:tc>
         <w:tc>
           <w:tcPr>
-            <w:tcW w:w="2754" w:type="dxa"/>
+            <w:tcW w:w="2563" w:type="dxa"/>
             <w:shd w:val="clear" w:color="auto" w:fill="D9D9D9" w:themeFill="background1" w:themeFillShade="D9"/>
             <w:tcMar>
               <w:left w:w="0" w:type="dxa"/>
@@ -3316,7 +3353,7 @@
         </w:trPr>
         <w:tc>
           <w:tcPr>
-            <w:tcW w:w="871" w:type="dxa"/>
+            <w:tcW w:w="1031" w:type="dxa"/>
             <w:tcMar>
               <w:left w:w="0" w:type="dxa"/>
               <w:right w:w="0" w:type="dxa"/>
@@ -3348,7 +3385,7 @@
         </w:tc>
         <w:tc>
           <w:tcPr>
-            <w:tcW w:w="4597" w:type="dxa"/>
+            <w:tcW w:w="4264" w:type="dxa"/>
             <w:tcMar>
               <w:left w:w="0" w:type="dxa"/>
               <w:right w:w="0" w:type="dxa"/>
@@ -3404,7 +3441,7 @@
         </w:tc>
         <w:tc>
           <w:tcPr>
-            <w:tcW w:w="1020" w:type="dxa"/>
+            <w:tcW w:w="1178" w:type="dxa"/>
             <w:tcMar>
               <w:left w:w="0" w:type="dxa"/>
               <w:right w:w="0" w:type="dxa"/>
@@ -3425,7 +3462,7 @@
         </w:tc>
         <w:tc>
           <w:tcPr>
-            <w:tcW w:w="2754" w:type="dxa"/>
+            <w:tcW w:w="2563" w:type="dxa"/>
             <w:tcMar>
               <w:left w:w="0" w:type="dxa"/>
               <w:right w:w="0" w:type="dxa"/>
@@ -3451,7 +3488,7 @@
         </w:trPr>
         <w:tc>
           <w:tcPr>
-            <w:tcW w:w="871" w:type="dxa"/>
+            <w:tcW w:w="1031" w:type="dxa"/>
             <w:tcMar>
               <w:left w:w="0" w:type="dxa"/>
               <w:right w:w="0" w:type="dxa"/>
@@ -3483,7 +3520,7 @@
         </w:tc>
         <w:tc>
           <w:tcPr>
-            <w:tcW w:w="4597" w:type="dxa"/>
+            <w:tcW w:w="4264" w:type="dxa"/>
             <w:tcMar>
               <w:left w:w="0" w:type="dxa"/>
               <w:right w:w="0" w:type="dxa"/>
@@ -3515,7 +3552,7 @@
         </w:tc>
         <w:tc>
           <w:tcPr>
-            <w:tcW w:w="1020" w:type="dxa"/>
+            <w:tcW w:w="1178" w:type="dxa"/>
             <w:tcMar>
               <w:left w:w="0" w:type="dxa"/>
               <w:right w:w="0" w:type="dxa"/>
@@ -3536,7 +3573,7 @@
         </w:tc>
         <w:tc>
           <w:tcPr>
-            <w:tcW w:w="2754" w:type="dxa"/>
+            <w:tcW w:w="2563" w:type="dxa"/>
             <w:tcMar>
               <w:left w:w="0" w:type="dxa"/>
               <w:right w:w="0" w:type="dxa"/>
@@ -3562,7 +3599,7 @@
         </w:trPr>
         <w:tc>
           <w:tcPr>
-            <w:tcW w:w="871" w:type="dxa"/>
+            <w:tcW w:w="1031" w:type="dxa"/>
             <w:tcMar>
               <w:left w:w="0" w:type="dxa"/>
               <w:right w:w="0" w:type="dxa"/>
@@ -3594,7 +3631,7 @@
         </w:tc>
         <w:tc>
           <w:tcPr>
-            <w:tcW w:w="4597" w:type="dxa"/>
+            <w:tcW w:w="4264" w:type="dxa"/>
             <w:tcMar>
               <w:left w:w="0" w:type="dxa"/>
               <w:right w:w="0" w:type="dxa"/>
@@ -3650,7 +3687,7 @@
         </w:tc>
         <w:tc>
           <w:tcPr>
-            <w:tcW w:w="1020" w:type="dxa"/>
+            <w:tcW w:w="1178" w:type="dxa"/>
             <w:tcMar>
               <w:left w:w="0" w:type="dxa"/>
               <w:right w:w="0" w:type="dxa"/>
@@ -3671,7 +3708,7 @@
         </w:tc>
         <w:tc>
           <w:tcPr>
-            <w:tcW w:w="2754" w:type="dxa"/>
+            <w:tcW w:w="2563" w:type="dxa"/>
             <w:tcMar>
               <w:left w:w="0" w:type="dxa"/>
               <w:right w:w="0" w:type="dxa"/>
@@ -3697,7 +3734,7 @@
         </w:trPr>
         <w:tc>
           <w:tcPr>
-            <w:tcW w:w="871" w:type="dxa"/>
+            <w:tcW w:w="1031" w:type="dxa"/>
             <w:tcMar>
               <w:left w:w="0" w:type="dxa"/>
               <w:right w:w="0" w:type="dxa"/>
@@ -3729,7 +3766,7 @@
         </w:tc>
         <w:tc>
           <w:tcPr>
-            <w:tcW w:w="4597" w:type="dxa"/>
+            <w:tcW w:w="4264" w:type="dxa"/>
             <w:tcMar>
               <w:left w:w="0" w:type="dxa"/>
               <w:right w:w="0" w:type="dxa"/>
@@ -3807,7 +3844,7 @@
         </w:tc>
         <w:tc>
           <w:tcPr>
-            <w:tcW w:w="1020" w:type="dxa"/>
+            <w:tcW w:w="1178" w:type="dxa"/>
             <w:tcMar>
               <w:left w:w="0" w:type="dxa"/>
               <w:right w:w="0" w:type="dxa"/>
@@ -3828,7 +3865,7 @@
         </w:tc>
         <w:tc>
           <w:tcPr>
-            <w:tcW w:w="2754" w:type="dxa"/>
+            <w:tcW w:w="2563" w:type="dxa"/>
             <w:tcMar>
               <w:left w:w="0" w:type="dxa"/>
               <w:right w:w="0" w:type="dxa"/>
@@ -3854,7 +3891,7 @@
         </w:trPr>
         <w:tc>
           <w:tcPr>
-            <w:tcW w:w="871" w:type="dxa"/>
+            <w:tcW w:w="1031" w:type="dxa"/>
             <w:shd w:val="clear" w:color="auto" w:fill="FFE599" w:themeFill="accent4" w:themeFillTint="66"/>
             <w:tcMar>
               <w:left w:w="0" w:type="dxa"/>
@@ -3887,7 +3924,7 @@
         </w:tc>
         <w:tc>
           <w:tcPr>
-            <w:tcW w:w="4597" w:type="dxa"/>
+            <w:tcW w:w="4264" w:type="dxa"/>
             <w:shd w:val="clear" w:color="auto" w:fill="FFE599" w:themeFill="accent4" w:themeFillTint="66"/>
             <w:tcMar>
               <w:left w:w="0" w:type="dxa"/>
@@ -3990,7 +4027,7 @@
         </w:tc>
         <w:tc>
           <w:tcPr>
-            <w:tcW w:w="1020" w:type="dxa"/>
+            <w:tcW w:w="1178" w:type="dxa"/>
             <w:shd w:val="clear" w:color="auto" w:fill="D0CECE" w:themeFill="background2" w:themeFillShade="E6"/>
             <w:tcMar>
               <w:left w:w="0" w:type="dxa"/>
@@ -4025,7 +4062,7 @@
         </w:tc>
         <w:tc>
           <w:tcPr>
-            <w:tcW w:w="2754" w:type="dxa"/>
+            <w:tcW w:w="2563" w:type="dxa"/>
             <w:shd w:val="clear" w:color="auto" w:fill="D0CECE" w:themeFill="background2" w:themeFillShade="E6"/>
             <w:tcMar>
               <w:left w:w="0" w:type="dxa"/>
@@ -4065,7 +4102,7 @@
         </w:trPr>
         <w:tc>
           <w:tcPr>
-            <w:tcW w:w="871" w:type="dxa"/>
+            <w:tcW w:w="1031" w:type="dxa"/>
             <w:tcMar>
               <w:left w:w="0" w:type="dxa"/>
               <w:right w:w="0" w:type="dxa"/>
@@ -4097,7 +4134,7 @@
         </w:tc>
         <w:tc>
           <w:tcPr>
-            <w:tcW w:w="4597" w:type="dxa"/>
+            <w:tcW w:w="4264" w:type="dxa"/>
             <w:tcMar>
               <w:left w:w="0" w:type="dxa"/>
               <w:right w:w="0" w:type="dxa"/>
@@ -4152,7 +4189,7 @@
         </w:tc>
         <w:tc>
           <w:tcPr>
-            <w:tcW w:w="1020" w:type="dxa"/>
+            <w:tcW w:w="1178" w:type="dxa"/>
             <w:tcMar>
               <w:left w:w="0" w:type="dxa"/>
               <w:right w:w="0" w:type="dxa"/>
@@ -4173,7 +4210,7 @@
         </w:tc>
         <w:tc>
           <w:tcPr>
-            <w:tcW w:w="2754" w:type="dxa"/>
+            <w:tcW w:w="2563" w:type="dxa"/>
             <w:tcMar>
               <w:left w:w="0" w:type="dxa"/>
               <w:right w:w="0" w:type="dxa"/>
@@ -4199,7 +4236,7 @@
         </w:trPr>
         <w:tc>
           <w:tcPr>
-            <w:tcW w:w="871" w:type="dxa"/>
+            <w:tcW w:w="1031" w:type="dxa"/>
             <w:tcMar>
               <w:left w:w="0" w:type="dxa"/>
               <w:right w:w="0" w:type="dxa"/>
@@ -4231,7 +4268,7 @@
         </w:tc>
         <w:tc>
           <w:tcPr>
-            <w:tcW w:w="4597" w:type="dxa"/>
+            <w:tcW w:w="4264" w:type="dxa"/>
             <w:tcMar>
               <w:left w:w="0" w:type="dxa"/>
               <w:right w:w="0" w:type="dxa"/>
@@ -4263,7 +4300,7 @@
         </w:tc>
         <w:tc>
           <w:tcPr>
-            <w:tcW w:w="1020" w:type="dxa"/>
+            <w:tcW w:w="1178" w:type="dxa"/>
             <w:tcMar>
               <w:left w:w="0" w:type="dxa"/>
               <w:right w:w="0" w:type="dxa"/>
@@ -4284,7 +4321,7 @@
         </w:tc>
         <w:tc>
           <w:tcPr>
-            <w:tcW w:w="2754" w:type="dxa"/>
+            <w:tcW w:w="2563" w:type="dxa"/>
             <w:tcMar>
               <w:left w:w="0" w:type="dxa"/>
               <w:right w:w="0" w:type="dxa"/>
@@ -4310,7 +4347,7 @@
         </w:trPr>
         <w:tc>
           <w:tcPr>
-            <w:tcW w:w="871" w:type="dxa"/>
+            <w:tcW w:w="1031" w:type="dxa"/>
             <w:tcMar>
               <w:left w:w="0" w:type="dxa"/>
               <w:right w:w="0" w:type="dxa"/>
@@ -4336,13 +4373,14 @@
                 <w:sz w:val="20"/>
                 <w:szCs w:val="20"/>
               </w:rPr>
+              <w:lastRenderedPageBreak/>
               <w:t>LSP</w:t>
             </w:r>
           </w:p>
         </w:tc>
         <w:tc>
           <w:tcPr>
-            <w:tcW w:w="4597" w:type="dxa"/>
+            <w:tcW w:w="4264" w:type="dxa"/>
             <w:tcMar>
               <w:left w:w="0" w:type="dxa"/>
               <w:right w:w="0" w:type="dxa"/>
@@ -4420,7 +4458,7 @@
         </w:tc>
         <w:tc>
           <w:tcPr>
-            <w:tcW w:w="1020" w:type="dxa"/>
+            <w:tcW w:w="1178" w:type="dxa"/>
             <w:tcMar>
               <w:left w:w="0" w:type="dxa"/>
               <w:right w:w="0" w:type="dxa"/>
@@ -4441,7 +4479,7 @@
         </w:tc>
         <w:tc>
           <w:tcPr>
-            <w:tcW w:w="2754" w:type="dxa"/>
+            <w:tcW w:w="2563" w:type="dxa"/>
             <w:tcMar>
               <w:left w:w="0" w:type="dxa"/>
               <w:right w:w="0" w:type="dxa"/>
@@ -4503,7 +4541,7 @@
         <v:path o:extrusionok="f" gradientshapeok="t" o:connecttype="rect"/>
         <o:lock v:ext="edit" aspectratio="t"/>
       </v:shapetype>
-      <v:shape id="Graphic 2" o:spid="_x0000_i1267" type="#_x0000_t75" alt="Badge Tick with solid fill" style="width:10.55pt;height:11.5pt;visibility:visible" o:gfxdata="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" o:bullet="t">
+      <v:shape id="_x0000_i1074" type="#_x0000_t75" alt="Badge Tick with solid fill" style="width:10.5pt;height:11.25pt;visibility:visible" o:gfxdata="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" o:bullet="t">
         <v:imagedata r:id="rId1" o:title="" cropbottom="-855f" cropleft="-3106f" cropright="-3727f"/>
       </v:shape>
     </w:pict>

</xml_diff>

<commit_message>
W17S3 - updated SOLID checklist + exercise guide
</commit_message>
<xml_diff>
--- a/solid-checklist.docx
+++ b/solid-checklist.docx
@@ -737,7 +737,7 @@
                 <w:szCs w:val="24"/>
               </w:rPr>
               <w:pict w14:anchorId="21D13690">
-                <v:shape id="Graphic 2" o:spid="_x0000_i1030" type="#_x0000_t75" alt="Badge Tick with solid fill" style="width:12pt;height:12pt;visibility:visible" o:gfxdata="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">
+                <v:shape id="Graphic 2" o:spid="_x0000_i1030" type="#_x0000_t75" alt="Badge Tick with solid fill" style="width:11.7pt;height:11.7pt;visibility:visible" o:gfxdata="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">
                   <v:imagedata r:id="rId5" o:title="" cropbottom="-855f" cropleft="-3106f" cropright="-3727f"/>
                 </v:shape>
               </w:pict>
@@ -1114,17 +1114,6 @@
                 <w:szCs w:val="24"/>
               </w:rPr>
             </w:pPr>
-            <w:r>
-              <w:rPr>
-                <w:rFonts w:ascii="Courier New" w:hAnsi="Courier New" w:cs="Courier New"/>
-                <w:b/>
-                <w:bCs/>
-                <w:color w:val="FFC000" w:themeColor="accent4"/>
-                <w:sz w:val="24"/>
-                <w:szCs w:val="24"/>
-              </w:rPr>
-              <w:t>x</w:t>
-            </w:r>
           </w:p>
         </w:tc>
         <w:tc>
@@ -1306,17 +1295,6 @@
                 <w:szCs w:val="24"/>
               </w:rPr>
             </w:pPr>
-            <w:r>
-              <w:rPr>
-                <w:rFonts w:ascii="Courier New" w:hAnsi="Courier New" w:cs="Courier New"/>
-                <w:b/>
-                <w:bCs/>
-                <w:color w:val="FFC000" w:themeColor="accent4"/>
-                <w:sz w:val="24"/>
-                <w:szCs w:val="24"/>
-              </w:rPr>
-              <w:t>p</w:t>
-            </w:r>
           </w:p>
         </w:tc>
         <w:tc>
@@ -1486,17 +1464,6 @@
                 <w:szCs w:val="24"/>
               </w:rPr>
             </w:pPr>
-            <w:r>
-              <w:rPr>
-                <w:rFonts w:ascii="Courier New" w:hAnsi="Courier New" w:cs="Courier New"/>
-                <w:b/>
-                <w:bCs/>
-                <w:color w:val="FFC000" w:themeColor="accent4"/>
-                <w:sz w:val="24"/>
-                <w:szCs w:val="24"/>
-              </w:rPr>
-              <w:t>x</w:t>
-            </w:r>
           </w:p>
         </w:tc>
         <w:tc>
@@ -1644,17 +1611,6 @@
                 <w:szCs w:val="24"/>
               </w:rPr>
             </w:pPr>
-            <w:r>
-              <w:rPr>
-                <w:rFonts w:ascii="Courier New" w:hAnsi="Courier New" w:cs="Courier New"/>
-                <w:b/>
-                <w:bCs/>
-                <w:color w:val="FFC000" w:themeColor="accent4"/>
-                <w:sz w:val="24"/>
-                <w:szCs w:val="24"/>
-              </w:rPr>
-              <w:t>x</w:t>
-            </w:r>
           </w:p>
         </w:tc>
         <w:tc>
@@ -1789,17 +1745,6 @@
                 <w:szCs w:val="24"/>
               </w:rPr>
             </w:pPr>
-            <w:r>
-              <w:rPr>
-                <w:rFonts w:ascii="Courier New" w:hAnsi="Courier New" w:cs="Courier New"/>
-                <w:b/>
-                <w:bCs/>
-                <w:color w:val="FFC000" w:themeColor="accent4"/>
-                <w:sz w:val="24"/>
-                <w:szCs w:val="24"/>
-              </w:rPr>
-              <w:t>p</w:t>
-            </w:r>
           </w:p>
         </w:tc>
         <w:tc>
@@ -1969,17 +1914,6 @@
                 <w:szCs w:val="24"/>
               </w:rPr>
             </w:pPr>
-            <w:r>
-              <w:rPr>
-                <w:rFonts w:ascii="Courier New" w:hAnsi="Courier New" w:cs="Courier New"/>
-                <w:b/>
-                <w:bCs/>
-                <w:color w:val="FFC000" w:themeColor="accent4"/>
-                <w:sz w:val="24"/>
-                <w:szCs w:val="24"/>
-              </w:rPr>
-              <w:t>x</w:t>
-            </w:r>
           </w:p>
         </w:tc>
         <w:tc>
@@ -2161,17 +2095,6 @@
                 <w:szCs w:val="24"/>
               </w:rPr>
             </w:pPr>
-            <w:r>
-              <w:rPr>
-                <w:rFonts w:ascii="Courier New" w:hAnsi="Courier New" w:cs="Courier New"/>
-                <w:b/>
-                <w:bCs/>
-                <w:color w:val="FFC000" w:themeColor="accent4"/>
-                <w:sz w:val="24"/>
-                <w:szCs w:val="24"/>
-              </w:rPr>
-              <w:t>X</w:t>
-            </w:r>
           </w:p>
         </w:tc>
         <w:tc>
@@ -2318,17 +2241,6 @@
                 <w:szCs w:val="24"/>
               </w:rPr>
             </w:pPr>
-            <w:r>
-              <w:rPr>
-                <w:rFonts w:ascii="Courier New" w:hAnsi="Courier New" w:cs="Courier New"/>
-                <w:b/>
-                <w:bCs/>
-                <w:color w:val="FFC000" w:themeColor="accent4"/>
-                <w:sz w:val="24"/>
-                <w:szCs w:val="24"/>
-              </w:rPr>
-              <w:t>X</w:t>
-            </w:r>
           </w:p>
         </w:tc>
         <w:tc>
@@ -2522,17 +2434,6 @@
                 <w:szCs w:val="24"/>
               </w:rPr>
             </w:pPr>
-            <w:r>
-              <w:rPr>
-                <w:rFonts w:ascii="Courier New" w:hAnsi="Courier New" w:cs="Courier New"/>
-                <w:b/>
-                <w:bCs/>
-                <w:color w:val="FFC000" w:themeColor="accent4"/>
-                <w:sz w:val="24"/>
-                <w:szCs w:val="24"/>
-              </w:rPr>
-              <w:t>X</w:t>
-            </w:r>
           </w:p>
         </w:tc>
         <w:tc>
@@ -2693,17 +2594,6 @@
                 <w:szCs w:val="24"/>
               </w:rPr>
             </w:pPr>
-            <w:r>
-              <w:rPr>
-                <w:rFonts w:ascii="Courier New" w:hAnsi="Courier New" w:cs="Courier New"/>
-                <w:b/>
-                <w:bCs/>
-                <w:color w:val="FFC000" w:themeColor="accent4"/>
-                <w:sz w:val="24"/>
-                <w:szCs w:val="24"/>
-              </w:rPr>
-              <w:t>p</w:t>
-            </w:r>
           </w:p>
         </w:tc>
         <w:tc>
@@ -2912,17 +2802,6 @@
                 <w:szCs w:val="24"/>
               </w:rPr>
             </w:pPr>
-            <w:r>
-              <w:rPr>
-                <w:rFonts w:ascii="Courier New" w:hAnsi="Courier New" w:cs="Courier New"/>
-                <w:b/>
-                <w:bCs/>
-                <w:color w:val="FFC000" w:themeColor="accent4"/>
-                <w:sz w:val="24"/>
-                <w:szCs w:val="24"/>
-              </w:rPr>
-              <w:t>p</w:t>
-            </w:r>
           </w:p>
         </w:tc>
         <w:tc>
@@ -3105,17 +2984,6 @@
                 <w:szCs w:val="24"/>
               </w:rPr>
             </w:pPr>
-            <w:r>
-              <w:rPr>
-                <w:rFonts w:ascii="Courier New" w:hAnsi="Courier New" w:cs="Courier New"/>
-                <w:b/>
-                <w:bCs/>
-                <w:color w:val="FFC000" w:themeColor="accent4"/>
-                <w:sz w:val="24"/>
-                <w:szCs w:val="24"/>
-              </w:rPr>
-              <w:t>x</w:t>
-            </w:r>
           </w:p>
         </w:tc>
         <w:tc>
@@ -4541,7 +4409,7 @@
         <v:path o:extrusionok="f" gradientshapeok="t" o:connecttype="rect"/>
         <o:lock v:ext="edit" aspectratio="t"/>
       </v:shapetype>
-      <v:shape id="_x0000_i1074" type="#_x0000_t75" alt="Badge Tick with solid fill" style="width:10.5pt;height:11.25pt;visibility:visible" o:gfxdata="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" o:bullet="t">
+      <v:shape id="_x0000_i1093" type="#_x0000_t75" alt="Badge Tick with solid fill" style="width:10.5pt;height:11.45pt;visibility:visible" o:gfxdata="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" o:bullet="t">
         <v:imagedata r:id="rId1" o:title="" cropbottom="-855f" cropleft="-3106f" cropright="-3727f"/>
       </v:shape>
     </w:pict>

</xml_diff>